<commit_message>
Before changing everything to single package
</commit_message>
<xml_diff>
--- a/Report/Report.docx
+++ b/Report/Report.docx
@@ -63,6 +63,41 @@
         <w:t>Design</w:t>
       </w:r>
     </w:p>
+    <w:p/>
+    <w:p>
+      <w:pPr>
+        <w:pStyle w:val="Heading2"/>
+      </w:pPr>
+      <w:r>
+        <w:t>High Level Design</w:t>
+      </w:r>
+    </w:p>
+    <w:p/>
+    <w:p>
+      <w:r>
+        <w:t xml:space="preserve">SmAssignment2.java contains the main method for the application.  The main method will get the class file directory from the command line arguments and create a ClassFile object passing in the class file directory. </w:t>
+      </w:r>
+    </w:p>
+    <w:p>
+      <w:r>
+        <w:t>The implementation in ClassFile.java will take care of creating a DataInputStream and reading the byte code into a ClassFile object. Once the object has been constructed, the method information of the class files is taken using the getMethods() method that is available in the class file. This will return an array of method_info. Subsequently the user will be prompted to choose a method from the list of methods shown.</w:t>
+      </w:r>
+    </w:p>
+    <w:p>
+      <w:r>
+        <w:t>Once the user selects the method, the method_info object will be passed to the DrawMethodTree() method which will recursively draw the call tree starting with this method.</w:t>
+      </w:r>
+    </w:p>
+    <w:p/>
+    <w:p>
+      <w:pPr>
+        <w:pStyle w:val="Heading2"/>
+      </w:pPr>
+      <w:r>
+        <w:t>Classes</w:t>
+      </w:r>
+    </w:p>
+    <w:p/>
     <w:p>
       <w:r>
         <w:t>The following files were provided to be used with the program.</w:t>
@@ -149,6 +184,7 @@
         </w:numPr>
       </w:pPr>
       <w:r>
+        <w:lastRenderedPageBreak/>
         <w:t>Opcode.java - Unmodified</w:t>
       </w:r>
     </w:p>
@@ -220,79 +256,88 @@
     <w:p/>
     <w:p>
       <w:pPr>
+        <w:pStyle w:val="Heading3"/>
+      </w:pPr>
+      <w:r>
+        <w:t xml:space="preserve">Class </w:t>
+      </w:r>
+      <w:r>
+        <w:t>–</w:t>
+      </w:r>
+      <w:r>
+        <w:t xml:space="preserve"> </w:t>
+      </w:r>
+      <w:r>
+        <w:t>ClassFile</w:t>
+      </w:r>
+    </w:p>
+    <w:p/>
+    <w:p>
+      <w:r>
+        <w:t xml:space="preserve">Initial ClassFile provided had the implementation to take a class file as a parameter and creates a ClassFile object from it. But the implementation was not complete. The given file could only parse till the constant </w:t>
+      </w:r>
+      <w:r>
+        <w:t xml:space="preserve">pool. To construct the </w:t>
+      </w:r>
+      <w:r>
+        <w:t xml:space="preserve">call tree </w:t>
+      </w:r>
+      <w:r>
+        <w:t>method information is needed. The rest of the implementation to parse the ClassFile was added later.</w:t>
+      </w:r>
+    </w:p>
+    <w:p>
+      <w:pPr>
+        <w:pStyle w:val="Heading3"/>
+      </w:pPr>
+      <w:r>
+        <w:t xml:space="preserve">Class - MethodInfo </w:t>
+      </w:r>
+    </w:p>
+    <w:p/>
+    <w:p>
+      <w:r>
+        <w:t xml:space="preserve">MethodInfo class maps directly to the method_info in the class file. The constructor accepts a DataInputStream which can be used to read the bytes and map it to a Methodnfo object. </w:t>
+      </w:r>
+    </w:p>
+    <w:p>
+      <w:pPr>
+        <w:pStyle w:val="Heading3"/>
+      </w:pPr>
+      <w:r>
+        <w:t>Class – AttributeInfo</w:t>
+      </w:r>
+    </w:p>
+    <w:p/>
+    <w:p>
+      <w:r>
+        <w:t>AttributeInfo class can be used to map a</w:t>
+      </w:r>
+      <w:r>
+        <w:t>n</w:t>
+      </w:r>
+      <w:r>
+        <w:t xml:space="preserve"> attribute_info type in the class file.</w:t>
+      </w:r>
+      <w:r>
+        <w:t xml:space="preserve"> Implementation of this class is like MethodInfo class. AttributeInfo has a class name parse that reads the attribute type using attribute_name_index. If it is a code attribute, then a CodeAttributeInfo object is created and returned. Else an AttributeInfo object is returned.</w:t>
+      </w:r>
+    </w:p>
+    <w:p>
+      <w:pPr>
         <w:pStyle w:val="Heading2"/>
       </w:pPr>
       <w:r>
-        <w:t xml:space="preserve">Class - </w:t>
-      </w:r>
-      <w:r>
-        <w:t>ClassFile</w:t>
-      </w:r>
-    </w:p>
-    <w:p>
-      <w:r>
-        <w:t xml:space="preserve">Initial ClassFile provided had the implementation to take a class file as a parameter and creates a </w:t>
-      </w:r>
-      <w:r>
-        <w:t xml:space="preserve">ClassFile </w:t>
-      </w:r>
-      <w:r>
-        <w:t xml:space="preserve">object from it. But the implementation was not complete. The given file could only parse till the constant </w:t>
-      </w:r>
-      <w:r>
-        <w:t xml:space="preserve">pool. To construct the </w:t>
-      </w:r>
-      <w:r>
-        <w:t xml:space="preserve">call tree </w:t>
-      </w:r>
-      <w:r>
-        <w:t>method information is needed. The rest of the implementation to parse the ClassFile was added later.</w:t>
-      </w:r>
-    </w:p>
-    <w:p>
-      <w:pPr>
-        <w:pStyle w:val="Heading2"/>
-      </w:pPr>
-      <w:r>
-        <w:t xml:space="preserve">Class - MethodInfo </w:t>
-      </w:r>
-    </w:p>
-    <w:p>
-      <w:r>
-        <w:t xml:space="preserve">MethodInfo class maps directly to the method_info in the class file. The constructor accepts a DataInputStream which can be used to read the bytes and map it to a Methodnfo object. </w:t>
-      </w:r>
-    </w:p>
-    <w:p>
-      <w:pPr>
-        <w:pStyle w:val="Heading2"/>
-      </w:pPr>
-      <w:r>
-        <w:lastRenderedPageBreak/>
-        <w:t>Class – AttributeInfo</w:t>
-      </w:r>
-    </w:p>
-    <w:p>
-      <w:r>
-        <w:t>AttributeInfo class can be used to map a</w:t>
-      </w:r>
-      <w:r>
-        <w:t>n</w:t>
-      </w:r>
-      <w:r>
-        <w:t xml:space="preserve"> attribute_info type in the class file.</w:t>
-      </w:r>
-      <w:r>
-        <w:t xml:space="preserve"> Implementation of this class is like MethodInfo class. AttributeInfo has a class name parse that reads the attribute type using attribute_name_index. If it is a code attribute, then a CodeAttributeInfo object is created and returned. Else an AttributeInfo object is returned.</w:t>
-      </w:r>
-    </w:p>
-    <w:p>
-      <w:pPr>
-        <w:pStyle w:val="Heading2"/>
-      </w:pPr>
-      <w:r>
-        <w:t>Class - CodeAttributeInfo</w:t>
-      </w:r>
-    </w:p>
+        <w:t xml:space="preserve">Class </w:t>
+      </w:r>
+      <w:r>
+        <w:t>–</w:t>
+      </w:r>
+      <w:r>
+        <w:t xml:space="preserve"> CodeAttributeInfo</w:t>
+      </w:r>
+    </w:p>
+    <w:p/>
     <w:p>
       <w:r>
         <w:t xml:space="preserve">CodeAttributeInfo is a type of AttributeInfo. Implementation is like AttributeInfo. Instead of the info array in AttributeInfo this class contains additional attributes. </w:t>
@@ -300,43 +345,47 @@
       <w:r>
         <w:t xml:space="preserve">The most important of which is the code array. This array is a byte array and contains the JVM instructions which is needed </w:t>
       </w:r>
+      <w:r>
+        <w:t>to</w:t>
+      </w:r>
+      <w:r>
+        <w:t xml:space="preserve"> find out the method calls.</w:t>
+      </w:r>
+    </w:p>
+    <w:p>
+      <w:r>
+        <w:t>The method GetInstructionList will parse the code array and return a list of Instruction objects.</w:t>
+      </w:r>
+    </w:p>
+    <w:p>
+      <w:pPr>
+        <w:pStyle w:val="Heading1"/>
+      </w:pPr>
+      <w:r>
+        <w:t>Testing</w:t>
+      </w:r>
+    </w:p>
+    <w:p/>
+    <w:p>
+      <w:pPr>
+        <w:pStyle w:val="Heading1"/>
+      </w:pPr>
+      <w:r>
+        <w:t>Quality</w:t>
+      </w:r>
+    </w:p>
+    <w:p/>
+    <w:p>
       <w:bookmarkStart w:id="0" w:name="_GoBack"/>
       <w:bookmarkEnd w:id="0"/>
-      <w:r>
-        <w:t>to</w:t>
-      </w:r>
-      <w:r>
-        <w:t xml:space="preserve"> find out the method calls.</w:t>
-      </w:r>
-    </w:p>
-    <w:p>
-      <w:r>
-        <w:t>The method GetInstructionList will parse the code array and return a list of Instruction objects.</w:t>
-      </w:r>
-    </w:p>
+    </w:p>
+    <w:p/>
     <w:p>
       <w:pPr>
         <w:pStyle w:val="Heading1"/>
       </w:pPr>
       <w:r>
-        <w:t>Testing</w:t>
-      </w:r>
-    </w:p>
-    <w:p/>
-    <w:p>
-      <w:pPr>
-        <w:pStyle w:val="Heading1"/>
-      </w:pPr>
-      <w:r>
-        <w:t>Quality</w:t>
-      </w:r>
-    </w:p>
-    <w:p/>
-    <w:p>
-      <w:pPr>
-        <w:pStyle w:val="Heading1"/>
-      </w:pPr>
-      <w:r>
+        <w:lastRenderedPageBreak/>
         <w:t>Referencing</w:t>
       </w:r>
     </w:p>
@@ -1521,6 +1570,7 @@
     <w:lsdException w:name="HTML Sample" w:semiHidden="1" w:unhideWhenUsed="1"/>
     <w:lsdException w:name="HTML Typewriter" w:semiHidden="1" w:unhideWhenUsed="1"/>
     <w:lsdException w:name="HTML Variable" w:semiHidden="1" w:unhideWhenUsed="1"/>
+    <w:lsdException w:name="Normal Table" w:semiHidden="1" w:unhideWhenUsed="1"/>
     <w:lsdException w:name="annotation subject" w:semiHidden="1" w:unhideWhenUsed="1"/>
     <w:lsdException w:name="No List" w:semiHidden="1" w:unhideWhenUsed="1"/>
     <w:lsdException w:name="Outline List 1" w:semiHidden="1" w:unhideWhenUsed="1"/>
@@ -1566,9 +1616,11 @@
     <w:lsdException w:name="Table Subtle 1" w:semiHidden="1" w:unhideWhenUsed="1"/>
     <w:lsdException w:name="Table Subtle 2" w:semiHidden="1" w:unhideWhenUsed="1"/>
     <w:lsdException w:name="Table Web 1" w:semiHidden="1" w:unhideWhenUsed="1"/>
+    <w:lsdException w:name="Table Web 2" w:semiHidden="1" w:unhideWhenUsed="1"/>
     <w:lsdException w:name="Table Web 3" w:semiHidden="1" w:unhideWhenUsed="1"/>
     <w:lsdException w:name="Balloon Text" w:semiHidden="1" w:unhideWhenUsed="1"/>
     <w:lsdException w:name="Table Grid" w:uiPriority="39"/>
+    <w:lsdException w:name="Table Theme" w:semiHidden="1" w:unhideWhenUsed="1"/>
     <w:lsdException w:name="Placeholder Text" w:semiHidden="1"/>
     <w:lsdException w:name="No Spacing" w:uiPriority="1" w:qFormat="1"/>
     <w:lsdException w:name="Light Shading" w:uiPriority="60"/>

</xml_diff>